<commit_message>
lab2 fixing lab3 init
</commit_message>
<xml_diff>
--- a/lab2/report.docx
+++ b/lab2/report.docx
@@ -377,7 +377,22 @@
           <w:sz w:val="28"/>
           <w:szCs w:val="28"/>
         </w:rPr>
-        <w:t>Дата сдачи: 12.04.2020</w:t>
+        <w:t>Дата сдачи: 1</w:t>
+      </w:r>
+      <w:r>
+        <w:rPr>
+          <w:sz w:val="28"/>
+          <w:szCs w:val="28"/>
+          <w:lang w:val="en-US"/>
+        </w:rPr>
+        <w:t>5</w:t>
+      </w:r>
+      <w:r>
+        <w:rPr>
+          <w:sz w:val="28"/>
+          <w:szCs w:val="28"/>
+        </w:rPr>
+        <w:t>.04.2020</w:t>
       </w:r>
     </w:p>
     <w:p>

</xml_diff>